<commit_message>
added 'iRefer SA' + licence statement; added 'iRefer SA Service Directory' to PDF
</commit_message>
<xml_diff>
--- a/docassemble/LLAW33012020S1P02/data/templates/FLPN_services_app_report.docx
+++ b/docassemble/LLAW33012020S1P02/data/templates/FLPN_services_app_report.docx
@@ -1083,51 +1083,6 @@
     </w:p>
     <w:p>
       <w:pPr>
-        <w:pStyle w:val="NoSpacing"/>
-        <w:spacing w:line="276" w:lineRule="auto"/>
-        <w:rPr>
-          <w:rFonts w:ascii="Cabin" w:hAnsi="Cabin"/>
-        </w:rPr>
-      </w:pPr>
-    </w:p>
-    <w:p>
-      <w:pPr>
-        <w:pStyle w:val="NoSpacing"/>
-        <w:spacing w:line="276" w:lineRule="auto"/>
-        <w:rPr>
-          <w:rFonts w:ascii="Cabin" w:hAnsi="Cabin"/>
-        </w:rPr>
-      </w:pPr>
-    </w:p>
-    <w:p>
-      <w:pPr>
-        <w:spacing w:line="276" w:lineRule="auto"/>
-        <w:rPr>
-          <w:rFonts w:ascii="Cabin" w:hAnsi="Cabin"/>
-        </w:rPr>
-      </w:pPr>
-    </w:p>
-    <w:p>
-      <w:pPr>
-        <w:spacing w:line="276" w:lineRule="auto"/>
-        <w:jc w:val="center"/>
-        <w:outlineLvl w:val="1"/>
-        <w:rPr>
-          <w:rFonts w:ascii="Cabin" w:hAnsi="Cabin"/>
-          <w:sz w:val="32"/>
-        </w:rPr>
-      </w:pPr>
-    </w:p>
-    <w:p>
-      <w:pPr>
-        <w:spacing w:line="276" w:lineRule="auto"/>
-        <w:rPr>
-          <w:rFonts w:ascii="Cabin" w:hAnsi="Cabin"/>
-        </w:rPr>
-      </w:pPr>
-    </w:p>
-    <w:p>
-      <w:pPr>
         <w:spacing w:line="276" w:lineRule="auto"/>
         <w:rPr>
           <w:rFonts w:ascii="Cabin" w:hAnsi="Cabin" w:cs="Segoe UI"/>
@@ -1307,7 +1262,7 @@
       <w:headerReference w:type="default" r:id="rId15"/>
       <w:footerReference w:type="default" r:id="rId16"/>
       <w:pgSz w:w="12240" w:h="15840"/>
-      <w:pgMar w:top="1440" w:right="1701" w:bottom="1701" w:left="1701" w:header="709" w:footer="709" w:gutter="0"/>
+      <w:pgMar w:top="956" w:right="1701" w:bottom="1701" w:left="1701" w:header="709" w:footer="709" w:gutter="0"/>
       <w:cols w:space="708"/>
       <w:docGrid w:linePitch="360"/>
     </w:sectPr>
@@ -1355,7 +1310,7 @@
         <w:lang w:val="en-US"/>
       </w:rPr>
       <w:drawing>
-        <wp:anchor distT="0" distB="0" distL="114300" distR="114300" simplePos="0" relativeHeight="251658240" behindDoc="1" locked="0" layoutInCell="1" allowOverlap="1">
+        <wp:anchor distT="0" distB="0" distL="114300" distR="114300" simplePos="0" relativeHeight="251657728" behindDoc="1" locked="0" layoutInCell="1" allowOverlap="1">
           <wp:simplePos x="0" y="0"/>
           <wp:positionH relativeFrom="column">
             <wp:posOffset>5043805</wp:posOffset>
@@ -1474,7 +1429,7 @@
           <v:path o:extrusionok="f" gradientshapeok="t" o:connecttype="rect"/>
           <o:lock v:ext="edit" aspectratio="t"/>
         </v:shapetype>
-        <v:shape id="_x0000_s6149" type="#_x0000_t75" style="position:absolute;margin-left:0;margin-top:0;width:10in;height:405pt;z-index:-251657216;mso-position-horizontal:center;mso-position-horizontal-relative:margin;mso-position-vertical:center;mso-position-vertical-relative:margin" o:allowincell="f">
+        <v:shape id="_x0000_s6149" type="#_x0000_t75" style="position:absolute;margin-left:0;margin-top:0;width:10in;height:405pt;z-index:-251657728;mso-position-horizontal:center;mso-position-horizontal-relative:margin;mso-position-vertical:center;mso-position-vertical-relative:margin" o:allowincell="f">
           <v:imagedata r:id="rId1" o:title="Pathways_Background-Image"/>
           <w10:wrap anchorx="margin" anchory="margin"/>
         </v:shape>
@@ -1486,7 +1441,7 @@
         <w:lang w:val="en-US"/>
       </w:rPr>
       <w:drawing>
-        <wp:anchor distT="0" distB="0" distL="114300" distR="114300" simplePos="0" relativeHeight="251656192" behindDoc="1" locked="0" layoutInCell="0" allowOverlap="1">
+        <wp:anchor distT="0" distB="0" distL="114300" distR="114300" simplePos="0" relativeHeight="251656704" behindDoc="1" locked="0" layoutInCell="0" allowOverlap="1">
           <wp:simplePos x="0" y="0"/>
           <wp:positionH relativeFrom="margin">
             <wp:align>center</wp:align>
@@ -1548,68 +1503,33 @@
 <w:hdr xmlns:ve="http://schemas.openxmlformats.org/markup-compatibility/2006" xmlns:o="urn:schemas-microsoft-com:office:office" xmlns:r="http://schemas.openxmlformats.org/officeDocument/2006/relationships" xmlns:m="http://schemas.openxmlformats.org/officeDocument/2006/math" xmlns:v="urn:schemas-microsoft-com:vml" xmlns:wp="http://schemas.openxmlformats.org/drawingml/2006/wordprocessingDrawing" xmlns:w10="urn:schemas-microsoft-com:office:word" xmlns:w="http://schemas.openxmlformats.org/wordprocessingml/2006/main" xmlns:wne="http://schemas.microsoft.com/office/word/2006/wordml">
   <w:p>
     <w:pPr>
-      <w:pStyle w:val="Header"/>
+      <w:spacing w:line="276" w:lineRule="auto"/>
+      <w:ind w:right="-1085"/>
+      <w:jc w:val="right"/>
+      <w:rPr>
+        <w:rFonts w:ascii="Cabin" w:hAnsi="Cabin"/>
+        <w:color w:val="443094"/>
+        <w:sz w:val="32"/>
+        <w:szCs w:val="44"/>
+      </w:rPr>
     </w:pPr>
     <w:r>
       <w:rPr>
-        <w:noProof/>
-        <w:lang w:val="en-US"/>
+        <w:rFonts w:ascii="Cabin" w:hAnsi="Cabin"/>
+        <w:color w:val="443094"/>
+        <w:sz w:val="28"/>
+        <w:szCs w:val="44"/>
       </w:rPr>
-      <w:drawing>
-        <wp:anchor distT="0" distB="0" distL="114300" distR="114300" simplePos="0" relativeHeight="251657216" behindDoc="1" locked="0" layoutInCell="0" allowOverlap="1">
-          <wp:simplePos x="0" y="0"/>
-          <wp:positionH relativeFrom="margin">
-            <wp:align>center</wp:align>
-          </wp:positionH>
-          <wp:positionV relativeFrom="margin">
-            <wp:align>center</wp:align>
-          </wp:positionV>
-          <wp:extent cx="5943600" cy="3343275"/>
-          <wp:effectExtent l="0" t="0" r="0" b="0"/>
-          <wp:wrapNone/>
-          <wp:docPr id="3" name="Picture 3"/>
-          <wp:cNvGraphicFramePr>
-            <a:graphicFrameLocks xmlns:a="http://schemas.openxmlformats.org/drawingml/2006/main"/>
-          </wp:cNvGraphicFramePr>
-          <a:graphic xmlns:a="http://schemas.openxmlformats.org/drawingml/2006/main">
-            <a:graphicData uri="http://schemas.openxmlformats.org/drawingml/2006/picture">
-              <pic:pic xmlns:pic="http://schemas.openxmlformats.org/drawingml/2006/picture">
-                <pic:nvPicPr>
-                  <pic:cNvPr id="0" name="Picture 3"/>
-                  <pic:cNvPicPr>
-                    <a:picLocks/>
-                  </pic:cNvPicPr>
-                </pic:nvPicPr>
-                <pic:blipFill>
-                  <a:blip r:embed="rId1">
-                    <a:lum bright="70000" contrast="-70000"/>
-                    <a:extLst>
-                      <a:ext uri="{28A0092B-C50C-407E-A947-70E740481C1C}">
-                        <a14:useLocalDpi xmlns:a14="http://schemas.microsoft.com/office/drawing/2010/main" xmlns:wps="http://schemas.microsoft.com/office/word/2010/wordprocessingShape" xmlns:wpi="http://schemas.microsoft.com/office/word/2010/wordprocessingInk" xmlns:wpg="http://schemas.microsoft.com/office/word/2010/wordprocessingGroup" xmlns:w16se="http://schemas.microsoft.com/office/word/2015/wordml/symex" xmlns:w16="http://schemas.microsoft.com/office/word/2018/wordml" xmlns:w16cid="http://schemas.microsoft.com/office/word/2016/wordml/cid" xmlns:w16cex="http://schemas.microsoft.com/office/word/2018/wordml/cex" xmlns:w15="http://schemas.microsoft.com/office/word/2012/wordml" xmlns:w14="http://schemas.microsoft.com/office/word/2010/wordml" xmlns:w="http://schemas.openxmlformats.org/wordprocessingml/2006/main" xmlns:w10="urn:schemas-microsoft-com:office:word" xmlns:wp14="http://schemas.microsoft.com/office/word/2010/wordprocessingDrawing" xmlns:v="urn:schemas-microsoft-com:vml" xmlns:o="urn:schemas-microsoft-com:office:office" xmlns:am3d="http://schemas.microsoft.com/office/drawing/2017/model3d" xmlns:aink="http://schemas.microsoft.com/office/drawing/2016/ink" xmlns:mc="http://schemas.openxmlformats.org/markup-compatibility/2006" xmlns:cx8="http://schemas.microsoft.com/office/drawing/2016/5/14/chartex" xmlns:cx7="http://schemas.microsoft.com/office/drawing/2016/5/13/chartex" xmlns:cx6="http://schemas.microsoft.com/office/drawing/2016/5/12/chartex" xmlns:cx5="http://schemas.microsoft.com/office/drawing/2016/5/11/chartex" xmlns:cx4="http://schemas.microsoft.com/office/drawing/2016/5/10/chartex" xmlns:cx3="http://schemas.microsoft.com/office/drawing/2016/5/9/chartex" xmlns:cx2="http://schemas.microsoft.com/office/drawing/2015/10/21/chartex" xmlns:cx1="http://schemas.microsoft.com/office/drawing/2015/9/8/chartex" xmlns:cx="http://schemas.microsoft.com/office/drawing/2014/chartex" xmlns:wpc="http://schemas.microsoft.com/office/word/2010/wordprocessingCanvas" xmlns="" val="0"/>
-                      </a:ext>
-                    </a:extLst>
-                  </a:blip>
-                  <a:srcRect/>
-                  <a:stretch>
-                    <a:fillRect/>
-                  </a:stretch>
-                </pic:blipFill>
-                <pic:spPr bwMode="auto">
-                  <a:xfrm>
-                    <a:off x="0" y="0"/>
-                    <a:ext cx="5943600" cy="3343275"/>
-                  </a:xfrm>
-                  <a:prstGeom prst="rect">
-                    <a:avLst/>
-                  </a:prstGeom>
-                  <a:noFill/>
-                </pic:spPr>
-              </pic:pic>
-            </a:graphicData>
-          </a:graphic>
-        </wp:anchor>
-      </w:drawing>
+      <w:t>iRefer SA Service Directory</w:t>
     </w:r>
+  </w:p>
+  <w:p>
+    <w:pPr>
+      <w:pStyle w:val="Header"/>
+      <w:rPr>
+        <w:szCs w:val="40"/>
+      </w:rPr>
+    </w:pPr>
   </w:p>
 </w:hdr>
 </file>

</xml_diff>